<commit_message>
minor change in the project file
</commit_message>
<xml_diff>
--- a/Fiche_projet_INFONUM_2021_2022.docx
+++ b/Fiche_projet_INFONUM_2021_2022.docx
@@ -5,7 +5,6 @@
     <w:p>
       <w:pPr>
         <w:pStyle w:val="Titre2"/>
-        <w:pBdr/>
         <w:spacing w:before="200" w:after="100"/>
         <w:contextualSpacing/>
         <w:jc w:val="right"/>
@@ -17,7 +16,7 @@
       <w:r>
         <w:rPr/>
         <w:drawing>
-          <wp:inline distT="0" distB="1270" distL="0" distR="2540">
+          <wp:inline distT="0" distB="0" distL="0" distR="0">
             <wp:extent cx="1584960" cy="774065"/>
             <wp:effectExtent l="0" t="0" r="0" b="0"/>
             <wp:docPr id="1" name="Image 4" descr="CentraleSupélec - Wikipedia"/>
@@ -74,7 +73,6 @@
     <w:p>
       <w:pPr>
         <w:pStyle w:val="Titre2"/>
-        <w:pBdr/>
         <w:jc w:val="right"/>
         <w:rPr>
           <w:rFonts w:ascii="Calibri Light" w:hAnsi="Calibri Light" w:eastAsia="Calibri Light" w:cs="Calibri Light"/>
@@ -95,7 +93,6 @@
     <w:p>
       <w:pPr>
         <w:pStyle w:val="Titre2"/>
-        <w:pBdr/>
         <w:jc w:val="right"/>
         <w:rPr/>
       </w:pPr>
@@ -311,7 +308,7 @@
                 <w:i w:val="false"/>
                 <w:iCs w:val="false"/>
               </w:rPr>
-              <w:t>Anaëlle Wilczynski</w:t>
+              <w:t>Anaëlle</w:t>
             </w:r>
           </w:p>
           <w:p>
@@ -330,16 +327,31 @@
               </w:rPr>
               <w:t xml:space="preserve">Email : </w:t>
             </w:r>
-            <w:r>
-              <w:rPr>
-                <w:rFonts w:eastAsia="Cambria" w:cs="Cambria" w:ascii="Cambria" w:hAnsi="Cambria"/>
-                <w:b w:val="false"/>
-                <w:bCs w:val="false"/>
-                <w:i w:val="false"/>
-                <w:iCs w:val="false"/>
-              </w:rPr>
-              <w:t>anaelle.wilczynski@centralesupelec.fr</w:t>
-            </w:r>
+            <w:hyperlink r:id="rId3">
+              <w:r>
+                <w:rPr>
+                  <w:rStyle w:val="LienInternet"/>
+                  <w:rFonts w:eastAsia="Cambria" w:cs="Cambria" w:ascii="Cambria" w:hAnsi="Cambria"/>
+                  <w:b w:val="false"/>
+                  <w:bCs w:val="false"/>
+                  <w:i w:val="false"/>
+                  <w:iCs w:val="false"/>
+                </w:rPr>
+                <w:t>anaelle.wilczynski@centralesupelec.fr</w:t>
+              </w:r>
+            </w:hyperlink>
+            <w:hyperlink r:id="rId4">
+              <w:r>
+                <w:rPr>
+                  <w:rFonts w:eastAsia="Cambria" w:cs="Cambria" w:ascii="Cambria" w:hAnsi="Cambria"/>
+                  <w:b w:val="false"/>
+                  <w:bCs w:val="false"/>
+                  <w:i w:val="false"/>
+                  <w:iCs w:val="false"/>
+                </w:rPr>
+                <w:t xml:space="preserve"> </w:t>
+              </w:r>
+            </w:hyperlink>
           </w:p>
         </w:tc>
       </w:tr>
@@ -648,6 +660,7 @@
                 <w:numId w:val="5"/>
               </w:numPr>
               <w:spacing w:lineRule="auto" w:line="240" w:before="62" w:after="200"/>
+              <w:contextualSpacing/>
               <w:rPr/>
             </w:pPr>
             <w:r>
@@ -719,77 +732,7 @@
                 <w:sz w:val="24"/>
                 <w:szCs w:val="24"/>
               </w:rPr>
-              <w:t>L’allocation de biens ou de tâches à des individus</w:t>
-            </w:r>
-            <w:r>
-              <w:rPr>
-                <w:rFonts w:eastAsia="Times New Roman" w:cs="Times New Roman" w:ascii="Cambria" w:hAnsi="Cambria"/>
-                <w:i w:val="false"/>
-                <w:iCs w:val="false"/>
-                <w:sz w:val="24"/>
-                <w:szCs w:val="24"/>
-              </w:rPr>
-              <w:t xml:space="preserve"> </w:t>
-            </w:r>
-            <w:r>
-              <w:rPr>
-                <w:rFonts w:eastAsia="Times New Roman" w:cs="Times New Roman" w:ascii="Cambria" w:hAnsi="Cambria"/>
-                <w:i w:val="false"/>
-                <w:iCs w:val="false"/>
-                <w:sz w:val="24"/>
-                <w:szCs w:val="24"/>
-              </w:rPr>
-              <w:t xml:space="preserve">est une préoccupation courante dans nos sociétés : affectation de cours à des étudiants ou à des enseignants, répartition de biens pour un héritage ou </w:t>
-            </w:r>
-            <w:r>
-              <w:rPr>
-                <w:rFonts w:eastAsia="Times New Roman" w:cs="Times New Roman" w:ascii="Cambria" w:hAnsi="Cambria"/>
-                <w:i w:val="false"/>
-                <w:iCs w:val="false"/>
-                <w:sz w:val="24"/>
-                <w:szCs w:val="24"/>
-              </w:rPr>
-              <w:t xml:space="preserve">après </w:t>
-            </w:r>
-            <w:r>
-              <w:rPr>
-                <w:rFonts w:eastAsia="Times New Roman" w:cs="Times New Roman" w:ascii="Cambria" w:hAnsi="Cambria"/>
-                <w:i w:val="false"/>
-                <w:iCs w:val="false"/>
-                <w:sz w:val="24"/>
-                <w:szCs w:val="24"/>
-              </w:rPr>
-              <w:t xml:space="preserve">un divorce, </w:t>
-            </w:r>
-            <w:r>
-              <w:rPr>
-                <w:rFonts w:eastAsia="Times New Roman" w:cs="Times New Roman" w:ascii="Cambria" w:hAnsi="Cambria"/>
-                <w:i w:val="false"/>
-                <w:iCs w:val="false"/>
-                <w:sz w:val="24"/>
-                <w:szCs w:val="24"/>
-              </w:rPr>
-              <w:t xml:space="preserve">répartition de ressources payées en commun, </w:t>
-            </w:r>
-            <w:r>
-              <w:rPr>
-                <w:rFonts w:eastAsia="Times New Roman" w:cs="Times New Roman" w:ascii="Cambria" w:hAnsi="Cambria"/>
-                <w:i w:val="false"/>
-                <w:iCs w:val="false"/>
-                <w:sz w:val="24"/>
-                <w:szCs w:val="24"/>
-              </w:rPr>
-              <w:t xml:space="preserve">etc. Cette question est notamment fortement présente </w:t>
-            </w:r>
-            <w:r>
-              <w:rPr>
-                <w:rFonts w:eastAsia="Times New Roman" w:cs="Times New Roman" w:ascii="Cambria" w:hAnsi="Cambria"/>
-                <w:i w:val="false"/>
-                <w:iCs w:val="false"/>
-                <w:sz w:val="24"/>
-                <w:szCs w:val="24"/>
-              </w:rPr>
-              <w:t xml:space="preserve">au sein du domaine de recherche du </w:t>
+              <w:t xml:space="preserve">L’allocation de biens ou de tâches à des individus est une préoccupation courante dans nos sociétés : affectation de cours à des étudiants ou à des enseignants, répartition de biens pour un héritage ou après un divorce, répartition de ressources payées en commun, etc. Cette question est notamment fortement présente au sein du domaine de recherche du </w:t>
             </w:r>
             <w:r>
               <w:rPr>
@@ -809,27 +752,7 @@
                 <w:sz w:val="24"/>
                 <w:szCs w:val="24"/>
               </w:rPr>
-              <w:t> [2], sous-domaine de l’intelligence artificielle qui étudie d’un point de vue algorithmique les processus de décision collective entre agents exprimant des préférences. Lorsque les agents expriment des préférences sur les ressources disponibles qu’ils aimeraient recevoir, i</w:t>
-            </w:r>
-            <w:r>
-              <w:rPr>
-                <w:rFonts w:eastAsia="Times New Roman" w:cs="Times New Roman" w:ascii="Cambria" w:hAnsi="Cambria"/>
-                <w:i w:val="false"/>
-                <w:iCs w:val="false"/>
-                <w:sz w:val="24"/>
-                <w:szCs w:val="24"/>
-              </w:rPr>
-              <w:t xml:space="preserve">l apparaît primordial d’assurer l’équité de l’allocation : aucun agent ne doit se sentir traité de manière injuste. De nombreux critères </w:t>
-            </w:r>
-            <w:r>
-              <w:rPr>
-                <w:rFonts w:eastAsia="Times New Roman" w:cs="Times New Roman" w:ascii="Cambria" w:hAnsi="Cambria"/>
-                <w:i w:val="false"/>
-                <w:iCs w:val="false"/>
-                <w:sz w:val="24"/>
-                <w:szCs w:val="24"/>
-              </w:rPr>
-              <w:t>ont été élaborés dans la littérature pour déterminer comment évaluer l’équité d’une allocation. L’un des plus naturels est l’</w:t>
+              <w:t> [2], sous-domaine de l’intelligence artificielle qui étudie d’un point de vue algorithmique les processus de décision collective entre agents exprimant des préférences. Lorsque les agents expriment des préférences sur les ressources disponibles qu’ils aimeraient recevoir, il apparaît primordial d’assurer l’équité de l’allocation : aucun agent ne doit se sentir traité de manière injuste. De nombreux critères ont été élaborés dans la littérature pour déterminer comment évaluer l’équité d’une allocation. L’un des plus naturels est l’</w:t>
             </w:r>
             <w:r>
               <w:rPr>
@@ -849,27 +772,7 @@
                 <w:sz w:val="24"/>
                 <w:szCs w:val="24"/>
               </w:rPr>
-              <w:t> : aucun agent ne doit préférer la part affectée à un autre agent par rapport à la part qui lui a été affectée. Néanmoins, dans le contexte de ressources indivisibles, une allocation sans envie existe rarement, en particulier lorsque chaque agent doit recevoir exactement une ressource, cadre que l’on retrouve dans de nombreuses applications.</w:t>
-            </w:r>
-            <w:r>
-              <w:rPr>
-                <w:rFonts w:eastAsia="Times New Roman" w:cs="Times New Roman" w:ascii="Cambria" w:hAnsi="Cambria"/>
-                <w:i w:val="false"/>
-                <w:iCs w:val="false"/>
-                <w:sz w:val="24"/>
-                <w:szCs w:val="24"/>
-              </w:rPr>
-              <w:t xml:space="preserve"> </w:t>
-            </w:r>
-            <w:r>
-              <w:rPr>
-                <w:rFonts w:eastAsia="Times New Roman" w:cs="Times New Roman" w:ascii="Cambria" w:hAnsi="Cambria"/>
-                <w:i w:val="false"/>
-                <w:iCs w:val="false"/>
-                <w:sz w:val="24"/>
-                <w:szCs w:val="24"/>
-              </w:rPr>
-              <w:t xml:space="preserve">Il convient alors de relâcher la notion classique d’envie, en se basant sur l’envie réelle qui peut survenir. En effet, comment envier quelqu’un que l’on ne connaît pas ? En se basant sur un réseau social représenté par un graphe dont les agents sont les sommets, on peut alors définir une </w:t>
+              <w:t xml:space="preserve"> : aucun agent ne doit préférer la part affectée à un autre agent par rapport à la part qui lui a été affectée. Néanmoins, dans le contexte de ressources indivisibles, une allocation sans envie existe rarement, en particulier lorsque chaque agent doit recevoir exactement une ressource, cadre que l’on retrouve dans de nombreuses applications. Il convient alors de relâcher la notion classique d’envie, en se basant sur l’envie réelle qui peut survenir. En effet, comment envier quelqu’un que l’on ne connaît pas ? En se basant sur un réseau social représenté par un graphe dont les agents sont les sommets, on peut alors définir une </w:t>
             </w:r>
             <w:r>
               <w:rPr>
@@ -934,47 +837,7 @@
                 <w:sz w:val="24"/>
                 <w:szCs w:val="24"/>
               </w:rPr>
-              <w:t xml:space="preserve"> souffre d’une charge computationnelle importante : il est NP-complet de décider si une instance donnée possède une allocation sans envie locale [1]. Le but de ce projet est donc de développer des outils de résolution permettant de résoudre efficacement en pratique ce problème de décision ainsi que les problèmes d’optimisation associé</w:t>
-            </w:r>
-            <w:r>
-              <w:rPr>
-                <w:rFonts w:eastAsia="Times New Roman" w:cs="Times New Roman" w:ascii="Cambria" w:hAnsi="Cambria"/>
-                <w:i w:val="false"/>
-                <w:iCs w:val="false"/>
-                <w:sz w:val="24"/>
-                <w:szCs w:val="24"/>
-              </w:rPr>
-              <w:t>s</w:t>
-            </w:r>
-            <w:r>
-              <w:rPr>
-                <w:rFonts w:eastAsia="Times New Roman" w:cs="Times New Roman" w:ascii="Cambria" w:hAnsi="Cambria"/>
-                <w:i w:val="false"/>
-                <w:iCs w:val="false"/>
-                <w:sz w:val="24"/>
-                <w:szCs w:val="24"/>
-              </w:rPr>
-              <w:t xml:space="preserve">. Il est notamment proposé d’utiliser des solveurs SAT ou Pseudo-Booléens, très populaires en intelligence artificielle </w:t>
-            </w:r>
-            <w:r>
-              <w:rPr>
-                <w:rFonts w:eastAsia="Times New Roman" w:cs="Times New Roman" w:ascii="Cambria" w:hAnsi="Cambria"/>
-                <w:i w:val="false"/>
-                <w:iCs w:val="false"/>
-                <w:sz w:val="24"/>
-                <w:szCs w:val="24"/>
-              </w:rPr>
-              <w:t>[3]</w:t>
-            </w:r>
-            <w:r>
-              <w:rPr>
-                <w:rFonts w:eastAsia="Times New Roman" w:cs="Times New Roman" w:ascii="Cambria" w:hAnsi="Cambria"/>
-                <w:i w:val="false"/>
-                <w:iCs w:val="false"/>
-                <w:sz w:val="24"/>
-                <w:szCs w:val="24"/>
-              </w:rPr>
-              <w:t>. L’utilisation de telles méthodes pourrait alors rendre possible l’extraction automatique de schémas d’explication pour la décision prise. En effet, u</w:t>
+              <w:t xml:space="preserve"> souffre d’une charge computationnelle importante : il est NP-complet de décider si une instance donnée possède une allocation sans envie locale [1]. Le but de ce projet est donc de développer des outils de résolution permettant de résoudre efficacement en pratique ce problème de décision ainsi que les problèmes d’optimisation associés. Il est notamment proposé d’utiliser des solveurs SAT ou Pseudo-Booléens, très populaires en intelligence artificielle [3]. L’utilisation de telles méthodes pourrait alors rendre possible l’extraction automatique de schémas d’explication pour la décision prise. En effet, u</w:t>
             </w:r>
             <w:r>
               <w:rPr>
@@ -1020,17 +883,7 @@
                 <w:szCs w:val="24"/>
               </w:rPr>
               <w:br/>
-              <w:t xml:space="preserve">[1] </w:t>
-            </w:r>
-            <w:r>
-              <w:rPr>
-                <w:rFonts w:eastAsia="Times New Roman" w:cs="Times New Roman" w:ascii="Cambria" w:hAnsi="Cambria"/>
-                <w:i w:val="false"/>
-                <w:iCs w:val="false"/>
-                <w:sz w:val="24"/>
-                <w:szCs w:val="24"/>
-              </w:rPr>
-              <w:t>Beynier, A.; Chevaleyre, Y.; Gourvès, L.; Harutyunyan, A.; Lesca, J.; Maudet, N. &amp; Wilczynski, A.</w:t>
+              <w:t>[1] Beynier, A.; Chevaleyre, Y.; Gourvès, L.; Harutyunyan, A.; Lesca, J.; Maudet, N. &amp; Wilczynski, A.</w:t>
               <w:br/>
               <w:t xml:space="preserve">« Local envy-freeness in house allocation problems ». </w:t>
             </w:r>
@@ -1238,6 +1091,7 @@
                 <w:numId w:val="4"/>
               </w:numPr>
               <w:spacing w:lineRule="auto" w:line="240" w:before="62" w:after="200"/>
+              <w:contextualSpacing/>
               <w:rPr/>
             </w:pPr>
             <w:r>
@@ -1300,117 +1154,7 @@
                 <w:szCs w:val="24"/>
                 <w:lang w:val="en-US"/>
               </w:rPr>
-              <w:t xml:space="preserve"> est de fournir, via des formulations logiques et des solveurs adaptés, une résolution pratique efficace des problèmes de partage équitable avec des ressources indivisibles </w:t>
-            </w:r>
-            <w:r>
-              <w:rPr>
-                <w:rFonts w:eastAsia="Cambria" w:cs="Cambria" w:ascii="Cambria" w:hAnsi="Cambria"/>
-                <w:i w:val="false"/>
-                <w:iCs w:val="false"/>
-                <w:sz w:val="24"/>
-                <w:szCs w:val="24"/>
-                <w:lang w:val="en-US"/>
-              </w:rPr>
-              <w:t xml:space="preserve">et d’en mesurer les performances. </w:t>
-            </w:r>
-            <w:r>
-              <w:rPr>
-                <w:rFonts w:eastAsia="Cambria" w:cs="Cambria" w:ascii="Cambria" w:hAnsi="Cambria"/>
-                <w:i w:val="false"/>
-                <w:iCs w:val="false"/>
-                <w:sz w:val="24"/>
-                <w:szCs w:val="24"/>
-                <w:lang w:val="en-US"/>
-              </w:rPr>
-              <w:t>Dans un second temps, il s’agit aussi</w:t>
-            </w:r>
-            <w:r>
-              <w:rPr>
-                <w:rFonts w:eastAsia="Cambria" w:cs="Cambria" w:ascii="Cambria" w:hAnsi="Cambria"/>
-                <w:i w:val="false"/>
-                <w:iCs w:val="false"/>
-                <w:sz w:val="24"/>
-                <w:szCs w:val="24"/>
-                <w:lang w:val="en-US"/>
-              </w:rPr>
-              <w:t xml:space="preserve"> de pouvoir générer des explications </w:t>
-            </w:r>
-            <w:r>
-              <w:rPr>
-                <w:rFonts w:eastAsia="Cambria" w:cs="Cambria" w:ascii="Cambria" w:hAnsi="Cambria"/>
-                <w:i w:val="false"/>
-                <w:iCs w:val="false"/>
-                <w:sz w:val="24"/>
-                <w:szCs w:val="24"/>
-                <w:lang w:val="en-US"/>
-              </w:rPr>
-              <w:t>pour légitimer l’équité de l’</w:t>
-            </w:r>
-            <w:r>
-              <w:rPr>
-                <w:rFonts w:eastAsia="Cambria" w:cs="Cambria" w:ascii="Cambria" w:hAnsi="Cambria"/>
-                <w:i w:val="false"/>
-                <w:iCs w:val="false"/>
-                <w:sz w:val="24"/>
-                <w:szCs w:val="24"/>
-                <w:lang w:val="en-US"/>
-              </w:rPr>
-              <w:t>allocation</w:t>
-            </w:r>
-            <w:r>
-              <w:rPr>
-                <w:rFonts w:eastAsia="Cambria" w:cs="Cambria" w:ascii="Cambria" w:hAnsi="Cambria"/>
-                <w:i w:val="false"/>
-                <w:iCs w:val="false"/>
-                <w:sz w:val="24"/>
-                <w:szCs w:val="24"/>
-                <w:lang w:val="en-US"/>
-              </w:rPr>
-              <w:t xml:space="preserve"> calculée</w:t>
-            </w:r>
-            <w:r>
-              <w:rPr>
-                <w:rFonts w:eastAsia="Cambria" w:cs="Cambria" w:ascii="Cambria" w:hAnsi="Cambria"/>
-                <w:i w:val="false"/>
-                <w:iCs w:val="false"/>
-                <w:sz w:val="24"/>
-                <w:szCs w:val="24"/>
-                <w:lang w:val="en-US"/>
-              </w:rPr>
-              <w:t>. D</w:t>
-            </w:r>
-            <w:r>
-              <w:rPr>
-                <w:rFonts w:eastAsia="Cambria" w:cs="Cambria" w:ascii="Cambria" w:hAnsi="Cambria"/>
-                <w:i w:val="false"/>
-                <w:iCs w:val="false"/>
-                <w:sz w:val="24"/>
-                <w:szCs w:val="24"/>
-                <w:lang w:val="en-US"/>
-              </w:rPr>
-              <w:t>ifférentes</w:t>
-            </w:r>
-            <w:r>
-              <w:rPr>
-                <w:rFonts w:eastAsia="Cambria" w:cs="Cambria" w:ascii="Cambria" w:hAnsi="Cambria"/>
-                <w:i w:val="false"/>
-                <w:iCs w:val="false"/>
-                <w:sz w:val="24"/>
-                <w:szCs w:val="24"/>
-                <w:lang w:val="en-US"/>
-              </w:rPr>
-              <w:t xml:space="preserve"> variantes du problème pourront être étudiées. </w:t>
-            </w:r>
-            <w:r>
-              <w:rPr>
-                <w:rFonts w:eastAsia="Cambria" w:cs="Cambria" w:ascii="Cambria" w:hAnsi="Cambria"/>
-                <w:i w:val="false"/>
-                <w:iCs w:val="false"/>
-                <w:sz w:val="24"/>
-                <w:szCs w:val="24"/>
-                <w:lang w:val="en-US"/>
-              </w:rPr>
-              <w:t xml:space="preserve">Ce travail pourra aboutir à </w:t>
+              <w:t xml:space="preserve"> est de fournir, via des formulations logiques et des solveurs adaptés, une résolution pratique efficace des problèmes de partage équitable avec des ressources indivisibles et d’en mesurer les performances. Dans un second temps, il s’agit aussi de pouvoir générer des explications pour légitimer l’équité de l’allocation calculée. Différentes variantes du problème pourront être étudiées. Ce travail pourra aboutir à </w:t>
             </w:r>
             <w:r>
               <w:rPr>
@@ -1432,6 +1176,7 @@
                 <w:numId w:val="3"/>
               </w:numPr>
               <w:spacing w:lineRule="auto" w:line="240" w:before="62" w:after="200"/>
+              <w:contextualSpacing/>
               <w:rPr/>
             </w:pPr>
             <w:r>
@@ -1466,27 +1211,7 @@
                 <w:sz w:val="24"/>
                 <w:szCs w:val="24"/>
               </w:rPr>
-              <w:t xml:space="preserve">Compléter et étoffer les </w:t>
-            </w:r>
-            <w:r>
-              <w:rPr>
-                <w:rFonts w:cs="SFSS1095" w:ascii="Cambria" w:hAnsi="Cambria"/>
-                <w:i w:val="false"/>
-                <w:iCs w:val="false"/>
-                <w:sz w:val="24"/>
-                <w:szCs w:val="24"/>
-              </w:rPr>
-              <w:t>implémentations</w:t>
-            </w:r>
-            <w:r>
-              <w:rPr>
-                <w:rFonts w:cs="SFSS1095" w:ascii="Cambria" w:hAnsi="Cambria"/>
-                <w:i w:val="false"/>
-                <w:iCs w:val="false"/>
-                <w:sz w:val="24"/>
-                <w:szCs w:val="24"/>
-              </w:rPr>
-              <w:t xml:space="preserve"> préliminaires   </w:t>
+              <w:t xml:space="preserve">Compléter et étoffer les implémentations préliminaires   </w:t>
             </w:r>
           </w:p>
           <w:p>
@@ -1574,17 +1299,7 @@
                 <w:sz w:val="24"/>
                 <w:szCs w:val="24"/>
               </w:rPr>
-              <w:t xml:space="preserve">Dériver des explications </w:t>
-            </w:r>
-            <w:r>
-              <w:rPr>
-                <w:rFonts w:eastAsia="Cambria" w:cs="SFSS1095" w:ascii="Cambria" w:hAnsi="Cambria"/>
-                <w:i w:val="false"/>
-                <w:iCs w:val="false"/>
-                <w:sz w:val="24"/>
-                <w:szCs w:val="24"/>
-              </w:rPr>
-              <w:t>à partir des réponses des solveurs SAT ou Pseudo-booléens</w:t>
+              <w:t>Dériver des explications à partir des réponses des solveurs SAT ou Pseudo-Booléens</w:t>
             </w:r>
           </w:p>
           <w:p>
@@ -1607,7 +1322,13 @@
               </w:rPr>
             </w:pPr>
             <w:r>
-              <w:rPr/>
+              <w:rPr>
+                <w:rFonts w:eastAsia="Cambria" w:cs="SFSS1095" w:ascii="Cambria" w:hAnsi="Cambria"/>
+                <w:i w:val="false"/>
+                <w:iCs w:val="false"/>
+                <w:sz w:val="24"/>
+                <w:szCs w:val="24"/>
+              </w:rPr>
             </w:r>
           </w:p>
           <w:p>
@@ -1618,6 +1339,7 @@
                 <w:numId w:val="2"/>
               </w:numPr>
               <w:spacing w:lineRule="auto" w:line="240" w:before="62" w:after="200"/>
+              <w:contextualSpacing/>
               <w:rPr/>
             </w:pPr>
             <w:r>
@@ -1665,6 +1387,7 @@
                 <w:numId w:val="1"/>
               </w:numPr>
               <w:spacing w:lineRule="auto" w:line="240" w:before="51" w:after="200"/>
+              <w:contextualSpacing/>
               <w:rPr/>
             </w:pPr>
             <w:r>
@@ -1694,67 +1417,7 @@
                 <w:sz w:val="24"/>
                 <w:szCs w:val="24"/>
               </w:rPr>
-              <w:t>Utilis</w:t>
-            </w:r>
-            <w:r>
-              <w:rPr>
-                <w:rFonts w:eastAsia="Cambria" w:cs="Cambria" w:ascii="Cambria" w:hAnsi="Cambria"/>
-                <w:i w:val="false"/>
-                <w:iCs w:val="false"/>
-                <w:sz w:val="24"/>
-                <w:szCs w:val="24"/>
-              </w:rPr>
-              <w:t>ation</w:t>
-            </w:r>
-            <w:r>
-              <w:rPr>
-                <w:rFonts w:eastAsia="Cambria" w:cs="Cambria" w:ascii="Cambria" w:hAnsi="Cambria"/>
-                <w:i w:val="false"/>
-                <w:iCs w:val="false"/>
-                <w:sz w:val="24"/>
-                <w:szCs w:val="24"/>
-              </w:rPr>
-              <w:t xml:space="preserve"> de solveurs SAT </w:t>
-            </w:r>
-            <w:r>
-              <w:rPr>
-                <w:rFonts w:eastAsia="Cambria" w:cs="Cambria" w:ascii="Cambria" w:hAnsi="Cambria"/>
-                <w:i w:val="false"/>
-                <w:iCs w:val="false"/>
-                <w:sz w:val="24"/>
-                <w:szCs w:val="24"/>
-              </w:rPr>
-              <w:t>ou Pseudo-booléens</w:t>
-            </w:r>
-            <w:r>
-              <w:rPr>
-                <w:rFonts w:eastAsia="Cambria" w:cs="Cambria" w:ascii="Cambria" w:hAnsi="Cambria"/>
-                <w:i w:val="false"/>
-                <w:iCs w:val="false"/>
-                <w:sz w:val="24"/>
-                <w:szCs w:val="24"/>
-              </w:rPr>
-              <w:t xml:space="preserve">, disponibles en </w:t>
-            </w:r>
-            <w:r>
-              <w:rPr>
-                <w:rFonts w:eastAsia="Cambria" w:cs="Cambria" w:ascii="Cambria" w:hAnsi="Cambria"/>
-                <w:i w:val="false"/>
-                <w:iCs w:val="false"/>
-                <w:sz w:val="24"/>
-                <w:szCs w:val="24"/>
-              </w:rPr>
-              <w:t>accès libre</w:t>
-            </w:r>
-            <w:r>
-              <w:rPr>
-                <w:rFonts w:eastAsia="Cambria" w:cs="Cambria" w:ascii="Cambria" w:hAnsi="Cambria"/>
-                <w:i w:val="false"/>
-                <w:iCs w:val="false"/>
-                <w:sz w:val="24"/>
-                <w:szCs w:val="24"/>
-              </w:rPr>
-              <w:t>.</w:t>
+              <w:t>Utilisation de solveurs SAT ou Pseudo-Booléens, disponibles en accès libre.</w:t>
             </w:r>
           </w:p>
           <w:p>
@@ -1894,97 +1557,7 @@
                 <w:sz w:val="24"/>
                 <w:szCs w:val="24"/>
               </w:rPr>
-              <w:t xml:space="preserve">  Elève-ingénieur</w:t>
-            </w:r>
-            <w:r>
-              <w:rPr>
-                <w:rFonts w:eastAsia="Cambria" w:cs="Cambria" w:ascii="Cambria" w:hAnsi="Cambria"/>
-                <w:i w:val="false"/>
-                <w:iCs w:val="false"/>
-                <w:sz w:val="24"/>
-                <w:szCs w:val="24"/>
-              </w:rPr>
-              <w:t>s</w:t>
-            </w:r>
-            <w:r>
-              <w:rPr>
-                <w:rFonts w:eastAsia="Cambria" w:cs="Cambria" w:ascii="Cambria" w:hAnsi="Cambria"/>
-                <w:i w:val="false"/>
-                <w:iCs w:val="false"/>
-                <w:sz w:val="24"/>
-                <w:szCs w:val="24"/>
-              </w:rPr>
-              <w:t xml:space="preserve"> en 3ème année </w:t>
-            </w:r>
-            <w:r>
-              <w:rPr>
-                <w:rFonts w:eastAsia="Cambria" w:cs="Cambria" w:ascii="Cambria" w:hAnsi="Cambria"/>
-                <w:i w:val="false"/>
-                <w:iCs w:val="false"/>
-                <w:sz w:val="24"/>
-                <w:szCs w:val="24"/>
-              </w:rPr>
-              <w:t>dominante InfoNum</w:t>
-            </w:r>
-            <w:r>
-              <w:rPr>
-                <w:rFonts w:eastAsia="Cambria" w:cs="Cambria" w:ascii="Cambria" w:hAnsi="Cambria"/>
-                <w:i w:val="false"/>
-                <w:iCs w:val="false"/>
-                <w:sz w:val="24"/>
-                <w:szCs w:val="24"/>
-              </w:rPr>
-              <w:t xml:space="preserve">, de </w:t>
-            </w:r>
-            <w:r>
-              <w:rPr>
-                <w:rFonts w:eastAsia="Cambria" w:cs="Cambria" w:ascii="Cambria" w:hAnsi="Cambria"/>
-                <w:i w:val="false"/>
-                <w:iCs w:val="false"/>
-                <w:sz w:val="24"/>
-                <w:szCs w:val="24"/>
-              </w:rPr>
-              <w:t>préférence en</w:t>
-            </w:r>
-            <w:r>
-              <w:rPr>
-                <w:rFonts w:eastAsia="Cambria" w:cs="Cambria" w:ascii="Cambria" w:hAnsi="Cambria"/>
-                <w:i w:val="false"/>
-                <w:iCs w:val="false"/>
-                <w:sz w:val="24"/>
-                <w:szCs w:val="24"/>
-              </w:rPr>
-              <w:t xml:space="preserve"> mention IA, ayant un goût pour l</w:t>
-            </w:r>
-            <w:r>
-              <w:rPr>
-                <w:rFonts w:eastAsia="Cambria" w:cs="Cambria" w:ascii="Cambria" w:hAnsi="Cambria"/>
-                <w:i w:val="false"/>
-                <w:iCs w:val="false"/>
-                <w:sz w:val="24"/>
-                <w:szCs w:val="24"/>
-              </w:rPr>
-              <w:t>a théorie</w:t>
-            </w:r>
-            <w:r>
-              <w:rPr>
-                <w:rFonts w:eastAsia="Cambria" w:cs="Cambria" w:ascii="Cambria" w:hAnsi="Cambria"/>
-                <w:i w:val="false"/>
-                <w:iCs w:val="false"/>
-                <w:sz w:val="24"/>
-                <w:szCs w:val="24"/>
-              </w:rPr>
-              <w:t xml:space="preserve"> et l</w:t>
-            </w:r>
-            <w:r>
-              <w:rPr>
-                <w:rFonts w:eastAsia="Cambria" w:cs="Cambria" w:ascii="Cambria" w:hAnsi="Cambria"/>
-                <w:i w:val="false"/>
-                <w:iCs w:val="false"/>
-                <w:sz w:val="24"/>
-                <w:szCs w:val="24"/>
-              </w:rPr>
-              <w:t>e développement informatique.</w:t>
+              <w:t xml:space="preserve">  Elève-ingénieurs en 3ème année dominante InfoNum, de préférence en mention IA, ayant un goût pour la théorie et le développement informatique.</w:t>
             </w:r>
           </w:p>
           <w:p>
@@ -2024,7 +1597,7 @@
               </w:rPr>
               <w:t xml:space="preserve">- Jean-Guy MAILLY (LIPADE, Université de Paris) : </w:t>
             </w:r>
-            <w:hyperlink r:id="rId3">
+            <w:hyperlink r:id="rId5">
               <w:r>
                 <w:rPr>
                   <w:rStyle w:val="LienInternet"/>
@@ -2037,18 +1610,16 @@
                 <w:t>jean-guy.mailly@u-paris.fr</w:t>
               </w:r>
             </w:hyperlink>
-            <w:hyperlink r:id="rId4">
-              <w:r>
-                <w:rPr>
-                  <w:rFonts w:eastAsia="Cambria" w:cs="Cambria" w:ascii="Cambria" w:hAnsi="Cambria"/>
-                  <w:i w:val="false"/>
-                  <w:iCs w:val="false"/>
-                  <w:sz w:val="24"/>
-                  <w:szCs w:val="24"/>
-                </w:rPr>
-                <w:t xml:space="preserve"> </w:t>
-              </w:r>
-            </w:hyperlink>
+            <w:r>
+              <w:rPr>
+                <w:rFonts w:eastAsia="Cambria" w:cs="Cambria" w:ascii="Cambria" w:hAnsi="Cambria"/>
+                <w:i w:val="false"/>
+                <w:iCs w:val="false"/>
+                <w:sz w:val="24"/>
+                <w:szCs w:val="24"/>
+              </w:rPr>
+              <w:t xml:space="preserve"> </w:t>
+            </w:r>
           </w:p>
           <w:p>
             <w:pPr>
@@ -2066,7 +1637,7 @@
               </w:rPr>
               <w:t xml:space="preserve">- Nicolas MAUDET (LIP6, Sorbonne Universités) : </w:t>
             </w:r>
-            <w:hyperlink r:id="rId5">
+            <w:hyperlink r:id="rId6">
               <w:r>
                 <w:rPr>
                   <w:rStyle w:val="LienInternet"/>
@@ -2084,13 +1655,7 @@
             <w:pPr>
               <w:pStyle w:val="Normal"/>
               <w:spacing w:lineRule="auto" w:line="240" w:before="51" w:after="57"/>
-              <w:rPr>
-                <w:i w:val="false"/>
-                <w:i w:val="false"/>
-                <w:iCs w:val="false"/>
-                <w:sz w:val="24"/>
-                <w:szCs w:val="24"/>
-              </w:rPr>
+              <w:rPr/>
             </w:pPr>
             <w:r>
               <w:rPr>
@@ -2100,39 +1665,9 @@
                 <w:sz w:val="24"/>
                 <w:szCs w:val="24"/>
               </w:rPr>
-              <w:t xml:space="preserve">- </w:t>
-            </w:r>
-            <w:r>
-              <w:rPr>
-                <w:rFonts w:eastAsia="Cambria" w:cs="Cambria" w:ascii="Cambria" w:hAnsi="Cambria"/>
-                <w:i w:val="false"/>
-                <w:iCs w:val="false"/>
-                <w:sz w:val="24"/>
-                <w:szCs w:val="24"/>
-              </w:rPr>
-              <w:t>Vincent M</w:t>
-            </w:r>
-            <w:r>
-              <w:rPr>
-                <w:rFonts w:eastAsia="Cambria" w:cs="Cambria" w:ascii="Cambria" w:hAnsi="Cambria"/>
-                <w:i w:val="false"/>
-                <w:iCs w:val="false"/>
-                <w:sz w:val="24"/>
-                <w:szCs w:val="24"/>
-              </w:rPr>
-              <w:t>OUSSEAU</w:t>
-            </w:r>
-            <w:r>
-              <w:rPr>
-                <w:rFonts w:eastAsia="Cambria" w:cs="Cambria" w:ascii="Cambria" w:hAnsi="Cambria"/>
-                <w:i w:val="false"/>
-                <w:iCs w:val="false"/>
-                <w:sz w:val="24"/>
-                <w:szCs w:val="24"/>
-              </w:rPr>
-              <w:t xml:space="preserve"> (MICS, CentraleSupélec) : </w:t>
-            </w:r>
-            <w:hyperlink r:id="rId6">
+              <w:t xml:space="preserve">- Vincent MOUSSEAU (MICS, CentraleSupélec) : </w:t>
+            </w:r>
+            <w:hyperlink r:id="rId7">
               <w:r>
                 <w:rPr>
                   <w:rStyle w:val="LienInternet"/>
@@ -2160,13 +1695,7 @@
             <w:pPr>
               <w:pStyle w:val="Normal"/>
               <w:spacing w:lineRule="auto" w:line="240" w:before="51" w:after="57"/>
-              <w:rPr>
-                <w:i w:val="false"/>
-                <w:i w:val="false"/>
-                <w:iCs w:val="false"/>
-                <w:sz w:val="24"/>
-                <w:szCs w:val="24"/>
-              </w:rPr>
+              <w:rPr/>
             </w:pPr>
             <w:r>
               <w:rPr>
@@ -2178,7 +1707,7 @@
               </w:rPr>
               <w:t xml:space="preserve">- Anaëlle WILCZYNSKI (MICS, CentraleSupélec) : </w:t>
             </w:r>
-            <w:hyperlink r:id="rId7">
+            <w:hyperlink r:id="rId8">
               <w:r>
                 <w:rPr>
                   <w:rStyle w:val="LienInternet"/>
@@ -2206,8 +1735,8 @@
       </w:r>
     </w:p>
     <w:sectPr>
-      <w:headerReference w:type="default" r:id="rId8"/>
-      <w:footerReference w:type="default" r:id="rId9"/>
+      <w:headerReference w:type="default" r:id="rId9"/>
+      <w:footerReference w:type="default" r:id="rId10"/>
       <w:type w:val="nextPage"/>
       <w:pgSz w:w="11906" w:h="16838"/>
       <w:pgMar w:left="720" w:right="720" w:header="720" w:top="777" w:footer="720" w:bottom="777" w:gutter="0"/>
@@ -2261,6 +1790,7 @@
       </w:pPr>
       <w:rPr>
         <w:rFonts w:ascii="Symbol" w:hAnsi="Symbol" w:cs="Symbol" w:hint="default"/>
+        <w:rFonts w:cs="Symbol"/>
       </w:rPr>
     </w:lvl>
     <w:lvl w:ilvl="1">
@@ -2273,6 +1803,7 @@
       </w:pPr>
       <w:rPr>
         <w:rFonts w:ascii="Courier New" w:hAnsi="Courier New" w:cs="Courier New" w:hint="default"/>
+        <w:rFonts w:cs="Courier New"/>
       </w:rPr>
     </w:lvl>
     <w:lvl w:ilvl="2">
@@ -2285,6 +1816,7 @@
       </w:pPr>
       <w:rPr>
         <w:rFonts w:ascii="Wingdings" w:hAnsi="Wingdings" w:cs="Wingdings" w:hint="default"/>
+        <w:rFonts w:cs="Wingdings"/>
       </w:rPr>
     </w:lvl>
     <w:lvl w:ilvl="3">
@@ -2297,6 +1829,7 @@
       </w:pPr>
       <w:rPr>
         <w:rFonts w:ascii="Symbol" w:hAnsi="Symbol" w:cs="Symbol" w:hint="default"/>
+        <w:rFonts w:cs="Symbol"/>
       </w:rPr>
     </w:lvl>
     <w:lvl w:ilvl="4">
@@ -2309,6 +1842,7 @@
       </w:pPr>
       <w:rPr>
         <w:rFonts w:ascii="Courier New" w:hAnsi="Courier New" w:cs="Courier New" w:hint="default"/>
+        <w:rFonts w:cs="Courier New"/>
       </w:rPr>
     </w:lvl>
     <w:lvl w:ilvl="5">
@@ -2321,6 +1855,7 @@
       </w:pPr>
       <w:rPr>
         <w:rFonts w:ascii="Wingdings" w:hAnsi="Wingdings" w:cs="Wingdings" w:hint="default"/>
+        <w:rFonts w:cs="Wingdings"/>
       </w:rPr>
     </w:lvl>
     <w:lvl w:ilvl="6">
@@ -2333,6 +1868,7 @@
       </w:pPr>
       <w:rPr>
         <w:rFonts w:ascii="Symbol" w:hAnsi="Symbol" w:cs="Symbol" w:hint="default"/>
+        <w:rFonts w:cs="Symbol"/>
       </w:rPr>
     </w:lvl>
     <w:lvl w:ilvl="7">
@@ -2345,6 +1881,7 @@
       </w:pPr>
       <w:rPr>
         <w:rFonts w:ascii="Courier New" w:hAnsi="Courier New" w:cs="Courier New" w:hint="default"/>
+        <w:rFonts w:cs="Courier New"/>
       </w:rPr>
     </w:lvl>
     <w:lvl w:ilvl="8">
@@ -2357,6 +1894,7 @@
       </w:pPr>
       <w:rPr>
         <w:rFonts w:ascii="Wingdings" w:hAnsi="Wingdings" w:cs="Wingdings" w:hint="default"/>
+        <w:rFonts w:cs="Wingdings"/>
       </w:rPr>
     </w:lvl>
   </w:abstractNum>
@@ -2371,6 +1909,7 @@
       </w:pPr>
       <w:rPr>
         <w:rFonts w:ascii="Symbol" w:hAnsi="Symbol" w:cs="Symbol" w:hint="default"/>
+        <w:rFonts w:cs="Symbol"/>
       </w:rPr>
     </w:lvl>
     <w:lvl w:ilvl="1">
@@ -2383,6 +1922,7 @@
       </w:pPr>
       <w:rPr>
         <w:rFonts w:ascii="Courier New" w:hAnsi="Courier New" w:cs="Courier New" w:hint="default"/>
+        <w:rFonts w:cs="Courier New"/>
       </w:rPr>
     </w:lvl>
     <w:lvl w:ilvl="2">
@@ -2395,6 +1935,7 @@
       </w:pPr>
       <w:rPr>
         <w:rFonts w:ascii="Wingdings" w:hAnsi="Wingdings" w:cs="Wingdings" w:hint="default"/>
+        <w:rFonts w:cs="Wingdings"/>
       </w:rPr>
     </w:lvl>
     <w:lvl w:ilvl="3">
@@ -2407,6 +1948,7 @@
       </w:pPr>
       <w:rPr>
         <w:rFonts w:ascii="Symbol" w:hAnsi="Symbol" w:cs="Symbol" w:hint="default"/>
+        <w:rFonts w:cs="Symbol"/>
       </w:rPr>
     </w:lvl>
     <w:lvl w:ilvl="4">
@@ -2419,6 +1961,7 @@
       </w:pPr>
       <w:rPr>
         <w:rFonts w:ascii="Courier New" w:hAnsi="Courier New" w:cs="Courier New" w:hint="default"/>
+        <w:rFonts w:cs="Courier New"/>
       </w:rPr>
     </w:lvl>
     <w:lvl w:ilvl="5">
@@ -2431,6 +1974,7 @@
       </w:pPr>
       <w:rPr>
         <w:rFonts w:ascii="Wingdings" w:hAnsi="Wingdings" w:cs="Wingdings" w:hint="default"/>
+        <w:rFonts w:cs="Wingdings"/>
       </w:rPr>
     </w:lvl>
     <w:lvl w:ilvl="6">
@@ -2443,6 +1987,7 @@
       </w:pPr>
       <w:rPr>
         <w:rFonts w:ascii="Symbol" w:hAnsi="Symbol" w:cs="Symbol" w:hint="default"/>
+        <w:rFonts w:cs="Symbol"/>
       </w:rPr>
     </w:lvl>
     <w:lvl w:ilvl="7">
@@ -2455,6 +2000,7 @@
       </w:pPr>
       <w:rPr>
         <w:rFonts w:ascii="Courier New" w:hAnsi="Courier New" w:cs="Courier New" w:hint="default"/>
+        <w:rFonts w:cs="Courier New"/>
       </w:rPr>
     </w:lvl>
     <w:lvl w:ilvl="8">
@@ -2467,6 +2013,7 @@
       </w:pPr>
       <w:rPr>
         <w:rFonts w:ascii="Wingdings" w:hAnsi="Wingdings" w:cs="Wingdings" w:hint="default"/>
+        <w:rFonts w:cs="Wingdings"/>
       </w:rPr>
     </w:lvl>
   </w:abstractNum>
@@ -2481,6 +2028,7 @@
       </w:pPr>
       <w:rPr>
         <w:rFonts w:ascii="Symbol" w:hAnsi="Symbol" w:cs="Symbol" w:hint="default"/>
+        <w:rFonts w:cs="Symbol"/>
       </w:rPr>
     </w:lvl>
     <w:lvl w:ilvl="1">
@@ -2493,6 +2041,7 @@
       </w:pPr>
       <w:rPr>
         <w:rFonts w:ascii="Courier New" w:hAnsi="Courier New" w:cs="Courier New" w:hint="default"/>
+        <w:rFonts w:cs="Courier New"/>
       </w:rPr>
     </w:lvl>
     <w:lvl w:ilvl="2">
@@ -2505,6 +2054,7 @@
       </w:pPr>
       <w:rPr>
         <w:rFonts w:ascii="Wingdings" w:hAnsi="Wingdings" w:cs="Wingdings" w:hint="default"/>
+        <w:rFonts w:cs="Wingdings"/>
       </w:rPr>
     </w:lvl>
     <w:lvl w:ilvl="3">
@@ -2517,6 +2067,7 @@
       </w:pPr>
       <w:rPr>
         <w:rFonts w:ascii="Symbol" w:hAnsi="Symbol" w:cs="Symbol" w:hint="default"/>
+        <w:rFonts w:cs="Symbol"/>
       </w:rPr>
     </w:lvl>
     <w:lvl w:ilvl="4">
@@ -2529,6 +2080,7 @@
       </w:pPr>
       <w:rPr>
         <w:rFonts w:ascii="Courier New" w:hAnsi="Courier New" w:cs="Courier New" w:hint="default"/>
+        <w:rFonts w:cs="Courier New"/>
       </w:rPr>
     </w:lvl>
     <w:lvl w:ilvl="5">
@@ -2541,6 +2093,7 @@
       </w:pPr>
       <w:rPr>
         <w:rFonts w:ascii="Wingdings" w:hAnsi="Wingdings" w:cs="Wingdings" w:hint="default"/>
+        <w:rFonts w:cs="Wingdings"/>
       </w:rPr>
     </w:lvl>
     <w:lvl w:ilvl="6">
@@ -2553,6 +2106,7 @@
       </w:pPr>
       <w:rPr>
         <w:rFonts w:ascii="Symbol" w:hAnsi="Symbol" w:cs="Symbol" w:hint="default"/>
+        <w:rFonts w:cs="Symbol"/>
       </w:rPr>
     </w:lvl>
     <w:lvl w:ilvl="7">
@@ -2565,6 +2119,7 @@
       </w:pPr>
       <w:rPr>
         <w:rFonts w:ascii="Courier New" w:hAnsi="Courier New" w:cs="Courier New" w:hint="default"/>
+        <w:rFonts w:cs="Courier New"/>
       </w:rPr>
     </w:lvl>
     <w:lvl w:ilvl="8">
@@ -2577,6 +2132,7 @@
       </w:pPr>
       <w:rPr>
         <w:rFonts w:ascii="Wingdings" w:hAnsi="Wingdings" w:cs="Wingdings" w:hint="default"/>
+        <w:rFonts w:cs="Wingdings"/>
       </w:rPr>
     </w:lvl>
   </w:abstractNum>
@@ -2591,6 +2147,7 @@
       </w:pPr>
       <w:rPr>
         <w:rFonts w:ascii="Symbol" w:hAnsi="Symbol" w:cs="Symbol" w:hint="default"/>
+        <w:rFonts w:cs="Symbol"/>
       </w:rPr>
     </w:lvl>
     <w:lvl w:ilvl="1">
@@ -2603,6 +2160,7 @@
       </w:pPr>
       <w:rPr>
         <w:rFonts w:ascii="Courier New" w:hAnsi="Courier New" w:cs="Courier New" w:hint="default"/>
+        <w:rFonts w:cs="Courier New"/>
       </w:rPr>
     </w:lvl>
     <w:lvl w:ilvl="2">
@@ -2615,6 +2173,7 @@
       </w:pPr>
       <w:rPr>
         <w:rFonts w:ascii="Wingdings" w:hAnsi="Wingdings" w:cs="Wingdings" w:hint="default"/>
+        <w:rFonts w:cs="Wingdings"/>
       </w:rPr>
     </w:lvl>
     <w:lvl w:ilvl="3">
@@ -2627,6 +2186,7 @@
       </w:pPr>
       <w:rPr>
         <w:rFonts w:ascii="Symbol" w:hAnsi="Symbol" w:cs="Symbol" w:hint="default"/>
+        <w:rFonts w:cs="Symbol"/>
       </w:rPr>
     </w:lvl>
     <w:lvl w:ilvl="4">
@@ -2639,6 +2199,7 @@
       </w:pPr>
       <w:rPr>
         <w:rFonts w:ascii="Courier New" w:hAnsi="Courier New" w:cs="Courier New" w:hint="default"/>
+        <w:rFonts w:cs="Courier New"/>
       </w:rPr>
     </w:lvl>
     <w:lvl w:ilvl="5">
@@ -2651,6 +2212,7 @@
       </w:pPr>
       <w:rPr>
         <w:rFonts w:ascii="Wingdings" w:hAnsi="Wingdings" w:cs="Wingdings" w:hint="default"/>
+        <w:rFonts w:cs="Wingdings"/>
       </w:rPr>
     </w:lvl>
     <w:lvl w:ilvl="6">
@@ -2663,6 +2225,7 @@
       </w:pPr>
       <w:rPr>
         <w:rFonts w:ascii="Symbol" w:hAnsi="Symbol" w:cs="Symbol" w:hint="default"/>
+        <w:rFonts w:cs="Symbol"/>
       </w:rPr>
     </w:lvl>
     <w:lvl w:ilvl="7">
@@ -2675,6 +2238,7 @@
       </w:pPr>
       <w:rPr>
         <w:rFonts w:ascii="Courier New" w:hAnsi="Courier New" w:cs="Courier New" w:hint="default"/>
+        <w:rFonts w:cs="Courier New"/>
       </w:rPr>
     </w:lvl>
     <w:lvl w:ilvl="8">
@@ -2687,6 +2251,7 @@
       </w:pPr>
       <w:rPr>
         <w:rFonts w:ascii="Wingdings" w:hAnsi="Wingdings" w:cs="Wingdings" w:hint="default"/>
+        <w:rFonts w:cs="Wingdings"/>
       </w:rPr>
     </w:lvl>
   </w:abstractNum>
@@ -2701,6 +2266,7 @@
       </w:pPr>
       <w:rPr>
         <w:rFonts w:ascii="Symbol" w:hAnsi="Symbol" w:cs="Symbol" w:hint="default"/>
+        <w:rFonts w:cs="Symbol"/>
       </w:rPr>
     </w:lvl>
     <w:lvl w:ilvl="1">
@@ -2713,6 +2279,7 @@
       </w:pPr>
       <w:rPr>
         <w:rFonts w:ascii="Courier New" w:hAnsi="Courier New" w:cs="Courier New" w:hint="default"/>
+        <w:rFonts w:cs="Courier New"/>
       </w:rPr>
     </w:lvl>
     <w:lvl w:ilvl="2">
@@ -2725,6 +2292,7 @@
       </w:pPr>
       <w:rPr>
         <w:rFonts w:ascii="Wingdings" w:hAnsi="Wingdings" w:cs="Wingdings" w:hint="default"/>
+        <w:rFonts w:cs="Wingdings"/>
       </w:rPr>
     </w:lvl>
     <w:lvl w:ilvl="3">
@@ -2737,6 +2305,7 @@
       </w:pPr>
       <w:rPr>
         <w:rFonts w:ascii="Symbol" w:hAnsi="Symbol" w:cs="Symbol" w:hint="default"/>
+        <w:rFonts w:cs="Symbol"/>
       </w:rPr>
     </w:lvl>
     <w:lvl w:ilvl="4">
@@ -2749,6 +2318,7 @@
       </w:pPr>
       <w:rPr>
         <w:rFonts w:ascii="Courier New" w:hAnsi="Courier New" w:cs="Courier New" w:hint="default"/>
+        <w:rFonts w:cs="Courier New"/>
       </w:rPr>
     </w:lvl>
     <w:lvl w:ilvl="5">
@@ -2761,6 +2331,7 @@
       </w:pPr>
       <w:rPr>
         <w:rFonts w:ascii="Wingdings" w:hAnsi="Wingdings" w:cs="Wingdings" w:hint="default"/>
+        <w:rFonts w:cs="Wingdings"/>
       </w:rPr>
     </w:lvl>
     <w:lvl w:ilvl="6">
@@ -2773,6 +2344,7 @@
       </w:pPr>
       <w:rPr>
         <w:rFonts w:ascii="Symbol" w:hAnsi="Symbol" w:cs="Symbol" w:hint="default"/>
+        <w:rFonts w:cs="Symbol"/>
       </w:rPr>
     </w:lvl>
     <w:lvl w:ilvl="7">
@@ -2785,6 +2357,7 @@
       </w:pPr>
       <w:rPr>
         <w:rFonts w:ascii="Courier New" w:hAnsi="Courier New" w:cs="Courier New" w:hint="default"/>
+        <w:rFonts w:cs="Courier New"/>
       </w:rPr>
     </w:lvl>
     <w:lvl w:ilvl="8">
@@ -2797,6 +2370,7 @@
       </w:pPr>
       <w:rPr>
         <w:rFonts w:ascii="Wingdings" w:hAnsi="Wingdings" w:cs="Wingdings" w:hint="default"/>
+        <w:rFonts w:cs="Wingdings"/>
       </w:rPr>
     </w:lvl>
   </w:abstractNum>
@@ -2811,6 +2385,7 @@
       </w:pPr>
       <w:rPr>
         <w:rFonts w:ascii="Wingdings" w:hAnsi="Wingdings" w:cs="Wingdings" w:hint="default"/>
+        <w:rFonts w:cs="Wingdings"/>
       </w:rPr>
     </w:lvl>
     <w:lvl w:ilvl="1">
@@ -2836,6 +2411,7 @@
       </w:pPr>
       <w:rPr>
         <w:rFonts w:ascii="Wingdings" w:hAnsi="Wingdings" w:cs="Wingdings" w:hint="default"/>
+        <w:rFonts w:cs="Wingdings"/>
       </w:rPr>
     </w:lvl>
     <w:lvl w:ilvl="3">
@@ -2848,6 +2424,7 @@
       </w:pPr>
       <w:rPr>
         <w:rFonts w:ascii="Symbol" w:hAnsi="Symbol" w:cs="Symbol" w:hint="default"/>
+        <w:rFonts w:cs="Symbol"/>
       </w:rPr>
     </w:lvl>
     <w:lvl w:ilvl="4">
@@ -2873,6 +2450,7 @@
       </w:pPr>
       <w:rPr>
         <w:rFonts w:ascii="Wingdings" w:hAnsi="Wingdings" w:cs="Wingdings" w:hint="default"/>
+        <w:rFonts w:cs="Wingdings"/>
       </w:rPr>
     </w:lvl>
     <w:lvl w:ilvl="6">
@@ -2885,6 +2463,7 @@
       </w:pPr>
       <w:rPr>
         <w:rFonts w:ascii="Symbol" w:hAnsi="Symbol" w:cs="Symbol" w:hint="default"/>
+        <w:rFonts w:cs="Symbol"/>
       </w:rPr>
     </w:lvl>
     <w:lvl w:ilvl="7">
@@ -2910,6 +2489,7 @@
       </w:pPr>
       <w:rPr>
         <w:rFonts w:ascii="Wingdings" w:hAnsi="Wingdings" w:cs="Wingdings" w:hint="default"/>
+        <w:rFonts w:cs="Wingdings"/>
       </w:rPr>
     </w:lvl>
   </w:abstractNum>
@@ -3458,7 +3038,7 @@
         <w:right w:val="single" w:sz="8" w:space="0" w:color="D55816"/>
       </w:pBdr>
       <w:shd w:val="clear" w:color="auto" w:fill="FADCCD" w:themeFill="accent2" w:themeFillTint="33"/>
-      <w:spacing w:lineRule="auto" w:line="268" w:before="480" w:after="100"/>
+      <w:spacing w:lineRule="auto" w:line="264" w:before="480" w:after="100"/>
       <w:contextualSpacing/>
       <w:outlineLvl w:val="0"/>
     </w:pPr>
@@ -3487,7 +3067,7 @@
         <w:bottom w:val="single" w:sz="4" w:space="0" w:color="D55816"/>
         <w:right w:val="single" w:sz="4" w:space="4" w:color="D55816"/>
       </w:pBdr>
-      <w:spacing w:lineRule="auto" w:line="268" w:before="200" w:after="100"/>
+      <w:spacing w:lineRule="auto" w:line="264" w:before="200" w:after="100"/>
       <w:ind w:left="144" w:hanging="0"/>
       <w:contextualSpacing/>
       <w:outlineLvl w:val="1"/>
@@ -3939,6 +3519,7 @@
       <w:color w:val="FFFFFF" w:themeColor="background1"/>
       <w:position w:val="0"/>
       <w:sz w:val="20"/>
+      <w:sz w:val="20"/>
       <w:bdr w:val="single" w:sz="18" w:space="0" w:color="D55816"/>
       <w:shd w:fill="D55816" w:val="clear"/>
       <w:vertAlign w:val="baseline"/>
@@ -4066,6 +3647,795 @@
     <w:qFormat/>
     <w:rPr>
       <w:rFonts w:ascii="OpenSymbol" w:hAnsi="OpenSymbol" w:eastAsia="OpenSymbol" w:cs="OpenSymbol"/>
+    </w:rPr>
+  </w:style>
+  <w:style w:type="character" w:styleId="ListLabel12">
+    <w:name w:val="ListLabel 12"/>
+    <w:qFormat/>
+    <w:rPr>
+      <w:rFonts w:cs="Symbol"/>
+    </w:rPr>
+  </w:style>
+  <w:style w:type="character" w:styleId="ListLabel13">
+    <w:name w:val="ListLabel 13"/>
+    <w:qFormat/>
+    <w:rPr>
+      <w:rFonts w:cs="Courier New"/>
+    </w:rPr>
+  </w:style>
+  <w:style w:type="character" w:styleId="ListLabel14">
+    <w:name w:val="ListLabel 14"/>
+    <w:qFormat/>
+    <w:rPr>
+      <w:rFonts w:cs="Wingdings"/>
+    </w:rPr>
+  </w:style>
+  <w:style w:type="character" w:styleId="ListLabel15">
+    <w:name w:val="ListLabel 15"/>
+    <w:qFormat/>
+    <w:rPr>
+      <w:rFonts w:cs="Symbol"/>
+    </w:rPr>
+  </w:style>
+  <w:style w:type="character" w:styleId="ListLabel16">
+    <w:name w:val="ListLabel 16"/>
+    <w:qFormat/>
+    <w:rPr>
+      <w:rFonts w:cs="Courier New"/>
+    </w:rPr>
+  </w:style>
+  <w:style w:type="character" w:styleId="ListLabel17">
+    <w:name w:val="ListLabel 17"/>
+    <w:qFormat/>
+    <w:rPr>
+      <w:rFonts w:cs="Wingdings"/>
+    </w:rPr>
+  </w:style>
+  <w:style w:type="character" w:styleId="ListLabel18">
+    <w:name w:val="ListLabel 18"/>
+    <w:qFormat/>
+    <w:rPr>
+      <w:rFonts w:cs="Symbol"/>
+    </w:rPr>
+  </w:style>
+  <w:style w:type="character" w:styleId="ListLabel19">
+    <w:name w:val="ListLabel 19"/>
+    <w:qFormat/>
+    <w:rPr>
+      <w:rFonts w:cs="Courier New"/>
+    </w:rPr>
+  </w:style>
+  <w:style w:type="character" w:styleId="ListLabel20">
+    <w:name w:val="ListLabel 20"/>
+    <w:qFormat/>
+    <w:rPr>
+      <w:rFonts w:cs="Wingdings"/>
+    </w:rPr>
+  </w:style>
+  <w:style w:type="character" w:styleId="ListLabel21">
+    <w:name w:val="ListLabel 21"/>
+    <w:qFormat/>
+    <w:rPr>
+      <w:rFonts w:cs="Symbol"/>
+    </w:rPr>
+  </w:style>
+  <w:style w:type="character" w:styleId="ListLabel22">
+    <w:name w:val="ListLabel 22"/>
+    <w:qFormat/>
+    <w:rPr>
+      <w:rFonts w:cs="Courier New"/>
+    </w:rPr>
+  </w:style>
+  <w:style w:type="character" w:styleId="ListLabel23">
+    <w:name w:val="ListLabel 23"/>
+    <w:qFormat/>
+    <w:rPr>
+      <w:rFonts w:cs="Wingdings"/>
+    </w:rPr>
+  </w:style>
+  <w:style w:type="character" w:styleId="ListLabel24">
+    <w:name w:val="ListLabel 24"/>
+    <w:qFormat/>
+    <w:rPr>
+      <w:rFonts w:cs="Symbol"/>
+    </w:rPr>
+  </w:style>
+  <w:style w:type="character" w:styleId="ListLabel25">
+    <w:name w:val="ListLabel 25"/>
+    <w:qFormat/>
+    <w:rPr>
+      <w:rFonts w:cs="Courier New"/>
+    </w:rPr>
+  </w:style>
+  <w:style w:type="character" w:styleId="ListLabel26">
+    <w:name w:val="ListLabel 26"/>
+    <w:qFormat/>
+    <w:rPr>
+      <w:rFonts w:cs="Wingdings"/>
+    </w:rPr>
+  </w:style>
+  <w:style w:type="character" w:styleId="ListLabel27">
+    <w:name w:val="ListLabel 27"/>
+    <w:qFormat/>
+    <w:rPr>
+      <w:rFonts w:cs="Symbol"/>
+    </w:rPr>
+  </w:style>
+  <w:style w:type="character" w:styleId="ListLabel28">
+    <w:name w:val="ListLabel 28"/>
+    <w:qFormat/>
+    <w:rPr>
+      <w:rFonts w:cs="Courier New"/>
+    </w:rPr>
+  </w:style>
+  <w:style w:type="character" w:styleId="ListLabel29">
+    <w:name w:val="ListLabel 29"/>
+    <w:qFormat/>
+    <w:rPr>
+      <w:rFonts w:cs="Wingdings"/>
+    </w:rPr>
+  </w:style>
+  <w:style w:type="character" w:styleId="ListLabel30">
+    <w:name w:val="ListLabel 30"/>
+    <w:qFormat/>
+    <w:rPr>
+      <w:rFonts w:cs="Symbol"/>
+    </w:rPr>
+  </w:style>
+  <w:style w:type="character" w:styleId="ListLabel31">
+    <w:name w:val="ListLabel 31"/>
+    <w:qFormat/>
+    <w:rPr>
+      <w:rFonts w:cs="Courier New"/>
+    </w:rPr>
+  </w:style>
+  <w:style w:type="character" w:styleId="ListLabel32">
+    <w:name w:val="ListLabel 32"/>
+    <w:qFormat/>
+    <w:rPr>
+      <w:rFonts w:cs="Wingdings"/>
+    </w:rPr>
+  </w:style>
+  <w:style w:type="character" w:styleId="ListLabel33">
+    <w:name w:val="ListLabel 33"/>
+    <w:qFormat/>
+    <w:rPr>
+      <w:rFonts w:cs="Symbol"/>
+    </w:rPr>
+  </w:style>
+  <w:style w:type="character" w:styleId="ListLabel34">
+    <w:name w:val="ListLabel 34"/>
+    <w:qFormat/>
+    <w:rPr>
+      <w:rFonts w:cs="Courier New"/>
+    </w:rPr>
+  </w:style>
+  <w:style w:type="character" w:styleId="ListLabel35">
+    <w:name w:val="ListLabel 35"/>
+    <w:qFormat/>
+    <w:rPr>
+      <w:rFonts w:cs="Wingdings"/>
+    </w:rPr>
+  </w:style>
+  <w:style w:type="character" w:styleId="ListLabel36">
+    <w:name w:val="ListLabel 36"/>
+    <w:qFormat/>
+    <w:rPr>
+      <w:rFonts w:cs="Symbol"/>
+    </w:rPr>
+  </w:style>
+  <w:style w:type="character" w:styleId="ListLabel37">
+    <w:name w:val="ListLabel 37"/>
+    <w:qFormat/>
+    <w:rPr>
+      <w:rFonts w:cs="Courier New"/>
+    </w:rPr>
+  </w:style>
+  <w:style w:type="character" w:styleId="ListLabel38">
+    <w:name w:val="ListLabel 38"/>
+    <w:qFormat/>
+    <w:rPr>
+      <w:rFonts w:cs="Wingdings"/>
+    </w:rPr>
+  </w:style>
+  <w:style w:type="character" w:styleId="ListLabel39">
+    <w:name w:val="ListLabel 39"/>
+    <w:qFormat/>
+    <w:rPr>
+      <w:rFonts w:cs="Symbol"/>
+    </w:rPr>
+  </w:style>
+  <w:style w:type="character" w:styleId="ListLabel40">
+    <w:name w:val="ListLabel 40"/>
+    <w:qFormat/>
+    <w:rPr>
+      <w:rFonts w:cs="Courier New"/>
+    </w:rPr>
+  </w:style>
+  <w:style w:type="character" w:styleId="ListLabel41">
+    <w:name w:val="ListLabel 41"/>
+    <w:qFormat/>
+    <w:rPr>
+      <w:rFonts w:cs="Wingdings"/>
+    </w:rPr>
+  </w:style>
+  <w:style w:type="character" w:styleId="ListLabel42">
+    <w:name w:val="ListLabel 42"/>
+    <w:qFormat/>
+    <w:rPr>
+      <w:rFonts w:cs="Symbol"/>
+    </w:rPr>
+  </w:style>
+  <w:style w:type="character" w:styleId="ListLabel43">
+    <w:name w:val="ListLabel 43"/>
+    <w:qFormat/>
+    <w:rPr>
+      <w:rFonts w:cs="Courier New"/>
+    </w:rPr>
+  </w:style>
+  <w:style w:type="character" w:styleId="ListLabel44">
+    <w:name w:val="ListLabel 44"/>
+    <w:qFormat/>
+    <w:rPr>
+      <w:rFonts w:cs="Wingdings"/>
+    </w:rPr>
+  </w:style>
+  <w:style w:type="character" w:styleId="ListLabel45">
+    <w:name w:val="ListLabel 45"/>
+    <w:qFormat/>
+    <w:rPr>
+      <w:rFonts w:cs="Symbol"/>
+    </w:rPr>
+  </w:style>
+  <w:style w:type="character" w:styleId="ListLabel46">
+    <w:name w:val="ListLabel 46"/>
+    <w:qFormat/>
+    <w:rPr>
+      <w:rFonts w:cs="Courier New"/>
+    </w:rPr>
+  </w:style>
+  <w:style w:type="character" w:styleId="ListLabel47">
+    <w:name w:val="ListLabel 47"/>
+    <w:qFormat/>
+    <w:rPr>
+      <w:rFonts w:cs="Wingdings"/>
+    </w:rPr>
+  </w:style>
+  <w:style w:type="character" w:styleId="ListLabel48">
+    <w:name w:val="ListLabel 48"/>
+    <w:qFormat/>
+    <w:rPr>
+      <w:rFonts w:cs="Symbol"/>
+    </w:rPr>
+  </w:style>
+  <w:style w:type="character" w:styleId="ListLabel49">
+    <w:name w:val="ListLabel 49"/>
+    <w:qFormat/>
+    <w:rPr>
+      <w:rFonts w:cs="Courier New"/>
+    </w:rPr>
+  </w:style>
+  <w:style w:type="character" w:styleId="ListLabel50">
+    <w:name w:val="ListLabel 50"/>
+    <w:qFormat/>
+    <w:rPr>
+      <w:rFonts w:cs="Wingdings"/>
+    </w:rPr>
+  </w:style>
+  <w:style w:type="character" w:styleId="ListLabel51">
+    <w:name w:val="ListLabel 51"/>
+    <w:qFormat/>
+    <w:rPr>
+      <w:rFonts w:cs="Symbol"/>
+    </w:rPr>
+  </w:style>
+  <w:style w:type="character" w:styleId="ListLabel52">
+    <w:name w:val="ListLabel 52"/>
+    <w:qFormat/>
+    <w:rPr>
+      <w:rFonts w:cs="Courier New"/>
+    </w:rPr>
+  </w:style>
+  <w:style w:type="character" w:styleId="ListLabel53">
+    <w:name w:val="ListLabel 53"/>
+    <w:qFormat/>
+    <w:rPr>
+      <w:rFonts w:cs="Wingdings"/>
+    </w:rPr>
+  </w:style>
+  <w:style w:type="character" w:styleId="ListLabel54">
+    <w:name w:val="ListLabel 54"/>
+    <w:qFormat/>
+    <w:rPr>
+      <w:rFonts w:cs="Symbol"/>
+    </w:rPr>
+  </w:style>
+  <w:style w:type="character" w:styleId="ListLabel55">
+    <w:name w:val="ListLabel 55"/>
+    <w:qFormat/>
+    <w:rPr>
+      <w:rFonts w:cs="Courier New"/>
+    </w:rPr>
+  </w:style>
+  <w:style w:type="character" w:styleId="ListLabel56">
+    <w:name w:val="ListLabel 56"/>
+    <w:qFormat/>
+    <w:rPr>
+      <w:rFonts w:cs="Wingdings"/>
+    </w:rPr>
+  </w:style>
+  <w:style w:type="character" w:styleId="ListLabel57">
+    <w:name w:val="ListLabel 57"/>
+    <w:qFormat/>
+    <w:rPr>
+      <w:rFonts w:cs="Wingdings"/>
+    </w:rPr>
+  </w:style>
+  <w:style w:type="character" w:styleId="ListLabel58">
+    <w:name w:val="ListLabel 58"/>
+    <w:qFormat/>
+    <w:rPr>
+      <w:rFonts w:cs="Times New Roman"/>
+    </w:rPr>
+  </w:style>
+  <w:style w:type="character" w:styleId="ListLabel59">
+    <w:name w:val="ListLabel 59"/>
+    <w:qFormat/>
+    <w:rPr>
+      <w:rFonts w:cs="Wingdings"/>
+    </w:rPr>
+  </w:style>
+  <w:style w:type="character" w:styleId="ListLabel60">
+    <w:name w:val="ListLabel 60"/>
+    <w:qFormat/>
+    <w:rPr>
+      <w:rFonts w:cs="Symbol"/>
+    </w:rPr>
+  </w:style>
+  <w:style w:type="character" w:styleId="ListLabel61">
+    <w:name w:val="ListLabel 61"/>
+    <w:qFormat/>
+    <w:rPr>
+      <w:rFonts w:cs="Times New Roman"/>
+    </w:rPr>
+  </w:style>
+  <w:style w:type="character" w:styleId="ListLabel62">
+    <w:name w:val="ListLabel 62"/>
+    <w:qFormat/>
+    <w:rPr>
+      <w:rFonts w:cs="Wingdings"/>
+    </w:rPr>
+  </w:style>
+  <w:style w:type="character" w:styleId="ListLabel63">
+    <w:name w:val="ListLabel 63"/>
+    <w:qFormat/>
+    <w:rPr>
+      <w:rFonts w:cs="Symbol"/>
+    </w:rPr>
+  </w:style>
+  <w:style w:type="character" w:styleId="ListLabel64">
+    <w:name w:val="ListLabel 64"/>
+    <w:qFormat/>
+    <w:rPr>
+      <w:rFonts w:cs="Times New Roman"/>
+    </w:rPr>
+  </w:style>
+  <w:style w:type="character" w:styleId="ListLabel65">
+    <w:name w:val="ListLabel 65"/>
+    <w:qFormat/>
+    <w:rPr>
+      <w:rFonts w:cs="Wingdings"/>
+    </w:rPr>
+  </w:style>
+  <w:style w:type="character" w:styleId="ListLabel66">
+    <w:name w:val="ListLabel 66"/>
+    <w:qFormat/>
+    <w:rPr>
+      <w:rFonts w:ascii="Cambria" w:hAnsi="Cambria" w:eastAsia="Cambria" w:cs="Cambria"/>
+      <w:i w:val="false"/>
+      <w:iCs w:val="false"/>
+      <w:sz w:val="24"/>
+      <w:szCs w:val="24"/>
+    </w:rPr>
+  </w:style>
+  <w:style w:type="character" w:styleId="ListLabel67">
+    <w:name w:val="ListLabel 67"/>
+    <w:qFormat/>
+    <w:rPr>
+      <w:rFonts w:ascii="Cambria" w:hAnsi="Cambria" w:eastAsia="Cambria" w:cs="Cambria"/>
+      <w:i w:val="false"/>
+      <w:iCs w:val="false"/>
+      <w:sz w:val="24"/>
+      <w:szCs w:val="24"/>
+    </w:rPr>
+  </w:style>
+  <w:style w:type="character" w:styleId="ListLabel68">
+    <w:name w:val="ListLabel 68"/>
+    <w:qFormat/>
+    <w:rPr>
+      <w:rFonts w:cs="Symbol"/>
+    </w:rPr>
+  </w:style>
+  <w:style w:type="character" w:styleId="ListLabel69">
+    <w:name w:val="ListLabel 69"/>
+    <w:qFormat/>
+    <w:rPr>
+      <w:rFonts w:cs="Courier New"/>
+    </w:rPr>
+  </w:style>
+  <w:style w:type="character" w:styleId="ListLabel70">
+    <w:name w:val="ListLabel 70"/>
+    <w:qFormat/>
+    <w:rPr>
+      <w:rFonts w:cs="Wingdings"/>
+    </w:rPr>
+  </w:style>
+  <w:style w:type="character" w:styleId="ListLabel71">
+    <w:name w:val="ListLabel 71"/>
+    <w:qFormat/>
+    <w:rPr>
+      <w:rFonts w:cs="Symbol"/>
+    </w:rPr>
+  </w:style>
+  <w:style w:type="character" w:styleId="ListLabel72">
+    <w:name w:val="ListLabel 72"/>
+    <w:qFormat/>
+    <w:rPr>
+      <w:rFonts w:cs="Courier New"/>
+    </w:rPr>
+  </w:style>
+  <w:style w:type="character" w:styleId="ListLabel73">
+    <w:name w:val="ListLabel 73"/>
+    <w:qFormat/>
+    <w:rPr>
+      <w:rFonts w:cs="Wingdings"/>
+    </w:rPr>
+  </w:style>
+  <w:style w:type="character" w:styleId="ListLabel74">
+    <w:name w:val="ListLabel 74"/>
+    <w:qFormat/>
+    <w:rPr>
+      <w:rFonts w:cs="Symbol"/>
+    </w:rPr>
+  </w:style>
+  <w:style w:type="character" w:styleId="ListLabel75">
+    <w:name w:val="ListLabel 75"/>
+    <w:qFormat/>
+    <w:rPr>
+      <w:rFonts w:cs="Courier New"/>
+    </w:rPr>
+  </w:style>
+  <w:style w:type="character" w:styleId="ListLabel76">
+    <w:name w:val="ListLabel 76"/>
+    <w:qFormat/>
+    <w:rPr>
+      <w:rFonts w:cs="Wingdings"/>
+    </w:rPr>
+  </w:style>
+  <w:style w:type="character" w:styleId="ListLabel77">
+    <w:name w:val="ListLabel 77"/>
+    <w:qFormat/>
+    <w:rPr>
+      <w:rFonts w:cs="Symbol"/>
+    </w:rPr>
+  </w:style>
+  <w:style w:type="character" w:styleId="ListLabel78">
+    <w:name w:val="ListLabel 78"/>
+    <w:qFormat/>
+    <w:rPr>
+      <w:rFonts w:cs="Courier New"/>
+    </w:rPr>
+  </w:style>
+  <w:style w:type="character" w:styleId="ListLabel79">
+    <w:name w:val="ListLabel 79"/>
+    <w:qFormat/>
+    <w:rPr>
+      <w:rFonts w:cs="Wingdings"/>
+    </w:rPr>
+  </w:style>
+  <w:style w:type="character" w:styleId="ListLabel80">
+    <w:name w:val="ListLabel 80"/>
+    <w:qFormat/>
+    <w:rPr>
+      <w:rFonts w:cs="Symbol"/>
+    </w:rPr>
+  </w:style>
+  <w:style w:type="character" w:styleId="ListLabel81">
+    <w:name w:val="ListLabel 81"/>
+    <w:qFormat/>
+    <w:rPr>
+      <w:rFonts w:cs="Courier New"/>
+    </w:rPr>
+  </w:style>
+  <w:style w:type="character" w:styleId="ListLabel82">
+    <w:name w:val="ListLabel 82"/>
+    <w:qFormat/>
+    <w:rPr>
+      <w:rFonts w:cs="Wingdings"/>
+    </w:rPr>
+  </w:style>
+  <w:style w:type="character" w:styleId="ListLabel83">
+    <w:name w:val="ListLabel 83"/>
+    <w:qFormat/>
+    <w:rPr>
+      <w:rFonts w:cs="Symbol"/>
+    </w:rPr>
+  </w:style>
+  <w:style w:type="character" w:styleId="ListLabel84">
+    <w:name w:val="ListLabel 84"/>
+    <w:qFormat/>
+    <w:rPr>
+      <w:rFonts w:cs="Courier New"/>
+    </w:rPr>
+  </w:style>
+  <w:style w:type="character" w:styleId="ListLabel85">
+    <w:name w:val="ListLabel 85"/>
+    <w:qFormat/>
+    <w:rPr>
+      <w:rFonts w:cs="Wingdings"/>
+    </w:rPr>
+  </w:style>
+  <w:style w:type="character" w:styleId="ListLabel86">
+    <w:name w:val="ListLabel 86"/>
+    <w:qFormat/>
+    <w:rPr>
+      <w:rFonts w:cs="Symbol"/>
+    </w:rPr>
+  </w:style>
+  <w:style w:type="character" w:styleId="ListLabel87">
+    <w:name w:val="ListLabel 87"/>
+    <w:qFormat/>
+    <w:rPr>
+      <w:rFonts w:cs="Courier New"/>
+    </w:rPr>
+  </w:style>
+  <w:style w:type="character" w:styleId="ListLabel88">
+    <w:name w:val="ListLabel 88"/>
+    <w:qFormat/>
+    <w:rPr>
+      <w:rFonts w:cs="Wingdings"/>
+    </w:rPr>
+  </w:style>
+  <w:style w:type="character" w:styleId="ListLabel89">
+    <w:name w:val="ListLabel 89"/>
+    <w:qFormat/>
+    <w:rPr>
+      <w:rFonts w:cs="Symbol"/>
+    </w:rPr>
+  </w:style>
+  <w:style w:type="character" w:styleId="ListLabel90">
+    <w:name w:val="ListLabel 90"/>
+    <w:qFormat/>
+    <w:rPr>
+      <w:rFonts w:cs="Courier New"/>
+    </w:rPr>
+  </w:style>
+  <w:style w:type="character" w:styleId="ListLabel91">
+    <w:name w:val="ListLabel 91"/>
+    <w:qFormat/>
+    <w:rPr>
+      <w:rFonts w:cs="Wingdings"/>
+    </w:rPr>
+  </w:style>
+  <w:style w:type="character" w:styleId="ListLabel92">
+    <w:name w:val="ListLabel 92"/>
+    <w:qFormat/>
+    <w:rPr>
+      <w:rFonts w:cs="Symbol"/>
+    </w:rPr>
+  </w:style>
+  <w:style w:type="character" w:styleId="ListLabel93">
+    <w:name w:val="ListLabel 93"/>
+    <w:qFormat/>
+    <w:rPr>
+      <w:rFonts w:cs="Courier New"/>
+    </w:rPr>
+  </w:style>
+  <w:style w:type="character" w:styleId="ListLabel94">
+    <w:name w:val="ListLabel 94"/>
+    <w:qFormat/>
+    <w:rPr>
+      <w:rFonts w:cs="Wingdings"/>
+    </w:rPr>
+  </w:style>
+  <w:style w:type="character" w:styleId="ListLabel95">
+    <w:name w:val="ListLabel 95"/>
+    <w:qFormat/>
+    <w:rPr>
+      <w:rFonts w:cs="Symbol"/>
+    </w:rPr>
+  </w:style>
+  <w:style w:type="character" w:styleId="ListLabel96">
+    <w:name w:val="ListLabel 96"/>
+    <w:qFormat/>
+    <w:rPr>
+      <w:rFonts w:cs="Courier New"/>
+    </w:rPr>
+  </w:style>
+  <w:style w:type="character" w:styleId="ListLabel97">
+    <w:name w:val="ListLabel 97"/>
+    <w:qFormat/>
+    <w:rPr>
+      <w:rFonts w:cs="Wingdings"/>
+    </w:rPr>
+  </w:style>
+  <w:style w:type="character" w:styleId="ListLabel98">
+    <w:name w:val="ListLabel 98"/>
+    <w:qFormat/>
+    <w:rPr>
+      <w:rFonts w:cs="Symbol"/>
+    </w:rPr>
+  </w:style>
+  <w:style w:type="character" w:styleId="ListLabel99">
+    <w:name w:val="ListLabel 99"/>
+    <w:qFormat/>
+    <w:rPr>
+      <w:rFonts w:cs="Courier New"/>
+    </w:rPr>
+  </w:style>
+  <w:style w:type="character" w:styleId="ListLabel100">
+    <w:name w:val="ListLabel 100"/>
+    <w:qFormat/>
+    <w:rPr>
+      <w:rFonts w:cs="Wingdings"/>
+    </w:rPr>
+  </w:style>
+  <w:style w:type="character" w:styleId="ListLabel101">
+    <w:name w:val="ListLabel 101"/>
+    <w:qFormat/>
+    <w:rPr>
+      <w:rFonts w:cs="Symbol"/>
+    </w:rPr>
+  </w:style>
+  <w:style w:type="character" w:styleId="ListLabel102">
+    <w:name w:val="ListLabel 102"/>
+    <w:qFormat/>
+    <w:rPr>
+      <w:rFonts w:cs="Courier New"/>
+    </w:rPr>
+  </w:style>
+  <w:style w:type="character" w:styleId="ListLabel103">
+    <w:name w:val="ListLabel 103"/>
+    <w:qFormat/>
+    <w:rPr>
+      <w:rFonts w:cs="Wingdings"/>
+    </w:rPr>
+  </w:style>
+  <w:style w:type="character" w:styleId="ListLabel104">
+    <w:name w:val="ListLabel 104"/>
+    <w:qFormat/>
+    <w:rPr>
+      <w:rFonts w:cs="Symbol"/>
+    </w:rPr>
+  </w:style>
+  <w:style w:type="character" w:styleId="ListLabel105">
+    <w:name w:val="ListLabel 105"/>
+    <w:qFormat/>
+    <w:rPr>
+      <w:rFonts w:cs="Courier New"/>
+    </w:rPr>
+  </w:style>
+  <w:style w:type="character" w:styleId="ListLabel106">
+    <w:name w:val="ListLabel 106"/>
+    <w:qFormat/>
+    <w:rPr>
+      <w:rFonts w:cs="Wingdings"/>
+    </w:rPr>
+  </w:style>
+  <w:style w:type="character" w:styleId="ListLabel107">
+    <w:name w:val="ListLabel 107"/>
+    <w:qFormat/>
+    <w:rPr>
+      <w:rFonts w:cs="Symbol"/>
+    </w:rPr>
+  </w:style>
+  <w:style w:type="character" w:styleId="ListLabel108">
+    <w:name w:val="ListLabel 108"/>
+    <w:qFormat/>
+    <w:rPr>
+      <w:rFonts w:cs="Courier New"/>
+    </w:rPr>
+  </w:style>
+  <w:style w:type="character" w:styleId="ListLabel109">
+    <w:name w:val="ListLabel 109"/>
+    <w:qFormat/>
+    <w:rPr>
+      <w:rFonts w:cs="Wingdings"/>
+    </w:rPr>
+  </w:style>
+  <w:style w:type="character" w:styleId="ListLabel110">
+    <w:name w:val="ListLabel 110"/>
+    <w:qFormat/>
+    <w:rPr>
+      <w:rFonts w:cs="Symbol"/>
+    </w:rPr>
+  </w:style>
+  <w:style w:type="character" w:styleId="ListLabel111">
+    <w:name w:val="ListLabel 111"/>
+    <w:qFormat/>
+    <w:rPr>
+      <w:rFonts w:cs="Courier New"/>
+    </w:rPr>
+  </w:style>
+  <w:style w:type="character" w:styleId="ListLabel112">
+    <w:name w:val="ListLabel 112"/>
+    <w:qFormat/>
+    <w:rPr>
+      <w:rFonts w:cs="Wingdings"/>
+    </w:rPr>
+  </w:style>
+  <w:style w:type="character" w:styleId="ListLabel113">
+    <w:name w:val="ListLabel 113"/>
+    <w:qFormat/>
+    <w:rPr>
+      <w:rFonts w:cs="Wingdings"/>
+    </w:rPr>
+  </w:style>
+  <w:style w:type="character" w:styleId="ListLabel114">
+    <w:name w:val="ListLabel 114"/>
+    <w:qFormat/>
+    <w:rPr>
+      <w:rFonts w:cs="Times New Roman"/>
+    </w:rPr>
+  </w:style>
+  <w:style w:type="character" w:styleId="ListLabel115">
+    <w:name w:val="ListLabel 115"/>
+    <w:qFormat/>
+    <w:rPr>
+      <w:rFonts w:cs="Wingdings"/>
+    </w:rPr>
+  </w:style>
+  <w:style w:type="character" w:styleId="ListLabel116">
+    <w:name w:val="ListLabel 116"/>
+    <w:qFormat/>
+    <w:rPr>
+      <w:rFonts w:cs="Symbol"/>
+    </w:rPr>
+  </w:style>
+  <w:style w:type="character" w:styleId="ListLabel117">
+    <w:name w:val="ListLabel 117"/>
+    <w:qFormat/>
+    <w:rPr>
+      <w:rFonts w:cs="Times New Roman"/>
+    </w:rPr>
+  </w:style>
+  <w:style w:type="character" w:styleId="ListLabel118">
+    <w:name w:val="ListLabel 118"/>
+    <w:qFormat/>
+    <w:rPr>
+      <w:rFonts w:cs="Wingdings"/>
+    </w:rPr>
+  </w:style>
+  <w:style w:type="character" w:styleId="ListLabel119">
+    <w:name w:val="ListLabel 119"/>
+    <w:qFormat/>
+    <w:rPr>
+      <w:rFonts w:cs="Symbol"/>
+    </w:rPr>
+  </w:style>
+  <w:style w:type="character" w:styleId="ListLabel120">
+    <w:name w:val="ListLabel 120"/>
+    <w:qFormat/>
+    <w:rPr>
+      <w:rFonts w:cs="Times New Roman"/>
+    </w:rPr>
+  </w:style>
+  <w:style w:type="character" w:styleId="ListLabel121">
+    <w:name w:val="ListLabel 121"/>
+    <w:qFormat/>
+    <w:rPr>
+      <w:rFonts w:cs="Wingdings"/>
+    </w:rPr>
+  </w:style>
+  <w:style w:type="character" w:styleId="ListLabel122">
+    <w:name w:val="ListLabel 122"/>
+    <w:qFormat/>
+    <w:rPr>
+      <w:rFonts w:ascii="Cambria" w:hAnsi="Cambria" w:eastAsia="Cambria" w:cs="Cambria"/>
+      <w:i w:val="false"/>
+      <w:iCs w:val="false"/>
+      <w:sz w:val="24"/>
+      <w:szCs w:val="24"/>
     </w:rPr>
   </w:style>
   <w:style w:type="paragraph" w:styleId="Titre">
@@ -4269,7 +4639,7 @@
     <w:qFormat/>
     <w:rsid w:val="00f94038"/>
     <w:pPr>
-      <w:shd w:fill="FADCCD" w:val="clear"/>
+      <w:shd w:val="clear" w:fill="FADCCD"/>
     </w:pPr>
     <w:rPr/>
   </w:style>

</xml_diff>